<commit_message>
Correction to connector designation
One instance of "J1" is corrected to "J2"
</commit_message>
<xml_diff>
--- a/Docs/06SENSE_PULSE.docx
+++ b/Docs/06SENSE_PULSE.docx
@@ -29,16 +29,7 @@
           <w:b/>
           <w:sz w:val="28"/>
         </w:rPr>
-        <w:t>Speed-</w:t>
-      </w:r>
-      <w:bookmarkStart w:id="0" w:name="_GoBack"/>
-      <w:bookmarkEnd w:id="0"/>
-      <w:r>
-        <w:rPr>
-          <w:b/>
-          <w:sz w:val="28"/>
-        </w:rPr>
-        <w:t>pulse Alarm</w:t>
+        <w:t>Speed-pulse Alarm</w:t>
       </w:r>
       <w:r>
         <w:t xml:space="preserve"> </w:t>
@@ -2287,6 +2278,8 @@
         <w:spacing w:after="0" w:line="240" w:lineRule="auto"/>
         <w:ind w:left="4253"/>
       </w:pPr>
+      <w:bookmarkStart w:id="0" w:name="_GoBack"/>
+      <w:bookmarkEnd w:id="0"/>
       <w:r>
         <w:rPr>
           <w:color w:val="FFC000"/>
@@ -2679,7 +2672,7 @@
                         </wps:cNvSpPr>
                         <wps:spPr bwMode="auto">
                           <a:xfrm>
-                            <a:off x="2036269" y="1488886"/>
+                            <a:off x="2036269" y="1427414"/>
                             <a:ext cx="618037" cy="265682"/>
                           </a:xfrm>
                           <a:prstGeom prst="rect">
@@ -2706,7 +2699,15 @@
                                   <w:sz w:val="22"/>
                                   <w:szCs w:val="22"/>
                                 </w:rPr>
-                                <w:t>J1-P</w:t>
+                                <w:t>J2</w:t>
+                              </w:r>
+                              <w:r>
+                                <w:rPr>
+                                  <w:rFonts w:ascii="Calibri" w:eastAsia="PMingLiU" w:hAnsi="Calibri"/>
+                                  <w:sz w:val="22"/>
+                                  <w:szCs w:val="22"/>
+                                </w:rPr>
+                                <w:t>-P</w:t>
                               </w:r>
                               <w:r>
                                 <w:rPr>
@@ -3239,7 +3240,7 @@
           </mc:Choice>
           <mc:Fallback>
             <w:pict>
-              <v:group w14:anchorId="5787440D" id="畫布 13" o:spid="_x0000_s1044" editas="canvas" style="width:449.55pt;height:199.05pt;mso-position-horizontal-relative:char;mso-position-vertical-relative:line" coordsize="57086,25279" o:gfxdata="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">
+              <v:group w14:anchorId="5787440D" id="畫布 13" o:spid="_x0000_s1044" editas="canvas" style="width:449.55pt;height:199.05pt;mso-position-horizontal-relative:char;mso-position-vertical-relative:line" coordsize="57086,25279" o:gfxdata="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">
                 <v:shape id="_x0000_s1045" type="#_x0000_t75" style="position:absolute;width:57086;height:25279;visibility:visible;mso-wrap-style:square">
                   <v:fill o:detectmouseclick="t"/>
                   <v:path o:connecttype="none"/>
@@ -3281,7 +3282,7 @@
                   </v:handles>
                 </v:shapetype>
                 <v:shape id="等腰三角形 32" o:spid="_x0000_s1055" type="#_x0000_t5" style="position:absolute;left:42569;top:20670;width:2075;height:1767;rotation:180;visibility:visible;mso-wrap-style:square;v-text-anchor:middle" o:gfxdata="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" fillcolor="#4f81bd [3204]" strokecolor="#243f60 [1604]" strokeweight="2pt"/>
-                <v:shape id="文字方塊 2" o:spid="_x0000_s1056" type="#_x0000_t202" style="position:absolute;left:20362;top:14888;width:6181;height:2657;visibility:visible;mso-wrap-style:square;v-text-anchor:top" o:gfxdata="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" filled="f" stroked="f">
+                <v:shape id="文字方塊 2" o:spid="_x0000_s1056" type="#_x0000_t202" style="position:absolute;left:20362;top:14274;width:6181;height:2656;visibility:visible;mso-wrap-style:square;v-text-anchor:top" o:gfxdata="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" filled="f" stroked="f">
                   <v:textbox>
                     <w:txbxContent>
                       <w:p>
@@ -3295,7 +3296,15 @@
                             <w:sz w:val="22"/>
                             <w:szCs w:val="22"/>
                           </w:rPr>
-                          <w:t>J1-P</w:t>
+                          <w:t>J2</w:t>
+                        </w:r>
+                        <w:r>
+                          <w:rPr>
+                            <w:rFonts w:ascii="Calibri" w:eastAsia="PMingLiU" w:hAnsi="Calibri"/>
+                            <w:sz w:val="22"/>
+                            <w:szCs w:val="22"/>
+                          </w:rPr>
+                          <w:t>-P</w:t>
                         </w:r>
                         <w:r>
                           <w:rPr>
@@ -4549,7 +4558,7 @@
 </file>
 
 <file path=customXml/itemProps1.xml><?xml version="1.0" encoding="utf-8"?>
-<ds:datastoreItem xmlns:ds="http://schemas.openxmlformats.org/officeDocument/2006/customXml" ds:itemID="{B72EBDF4-F05E-4903-BF06-1FAFE5579A06}">
+<ds:datastoreItem xmlns:ds="http://schemas.openxmlformats.org/officeDocument/2006/customXml" ds:itemID="{7D0BB1A9-08BF-45A8-B2E2-9B8BA1F2F45D}">
   <ds:schemaRefs>
     <ds:schemaRef ds:uri="http://schemas.openxmlformats.org/officeDocument/2006/bibliography"/>
   </ds:schemaRefs>

</xml_diff>